<commit_message>
update tables scripts and manuscript
</commit_message>
<xml_diff>
--- a/Supplementary_material.docx
+++ b/Supplementary_material.docx
@@ -82,7 +82,7 @@
           <w:sz w:val="24"/>
           <w:szCs w:val="24"/>
         </w:rPr>
-        <w:t>Associations between cognitive function and multisensory integration in The Irish Longitudinal Study on Ageing</w:t>
+        <w:t>Associations between multisensory integration and several domains of cognitive function in a large cohort of older adults</w:t>
       </w:r>
     </w:p>
     <w:p>
@@ -692,6 +692,23 @@
           <w:b/>
         </w:rPr>
       </w:pPr>
+      <w:r>
+        <w:rPr>
+          <w:rFonts w:ascii="Times New Roman" w:hAnsi="Times New Roman" w:cs="Times New Roman"/>
+          <w:b/>
+        </w:rPr>
+        <w:t>S8. Supplementary cross-sectional analysis with full sample (n = 3487)</w:t>
+      </w:r>
+      <w:bookmarkStart w:id="0" w:name="_GoBack"/>
+      <w:bookmarkEnd w:id="0"/>
+    </w:p>
+    <w:p>
+      <w:pPr>
+        <w:rPr>
+          <w:rFonts w:ascii="Times New Roman" w:hAnsi="Times New Roman" w:cs="Times New Roman"/>
+          <w:b/>
+        </w:rPr>
+      </w:pPr>
     </w:p>
     <w:p>
       <w:pPr>
@@ -13975,18 +13992,7 @@
           <w:szCs w:val="24"/>
           <w:lang w:val="en-IE"/>
         </w:rPr>
-        <w:t>Figure</w:t>
-      </w:r>
-      <w:r>
-        <w:rPr>
-          <w:rFonts w:ascii="Times New Roman" w:hAnsi="Times New Roman" w:cs="Times New Roman"/>
-          <w:b/>
-          <w:i/>
-          <w:sz w:val="24"/>
-          <w:szCs w:val="24"/>
-          <w:lang w:val="en-IE"/>
-        </w:rPr>
-        <w:t xml:space="preserve"> S4.</w:t>
+        <w:t>Figure S4.</w:t>
       </w:r>
       <w:r>
         <w:rPr>
@@ -14102,8 +14108,6 @@
         <w:lastRenderedPageBreak/>
         <w:t>C</w:t>
       </w:r>
-      <w:bookmarkStart w:id="0" w:name="_GoBack"/>
-      <w:bookmarkEnd w:id="0"/>
       <w:r>
         <w:rPr>
           <w:rFonts w:ascii="Times New Roman" w:hAnsi="Times New Roman" w:cs="Times New Roman"/>
@@ -28266,7 +28270,7 @@
         <w:rStyle w:val="PageNumber"/>
         <w:noProof/>
       </w:rPr>
-      <w:t>11</w:t>
+      <w:t>2</w:t>
     </w:r>
     <w:r>
       <w:rPr>
@@ -30454,7 +30458,7 @@
   <a:extraClrSchemeLst/>
   <a:extLst>
     <a:ext uri="{05A4C25C-085E-4340-85A3-A5531E510DB2}">
-      <thm15:themeFamily xmlns:thm15="http://schemas.microsoft.com/office/thememl/2012/main" xmlns="" name="Office Theme" id="{62F939B6-93AF-4DB8-9C6B-D6C7DFDC589F}" vid="{4A3C46E8-61CC-4603-A589-7422A47A8E4A}"/>
+      <thm15:themeFamily xmlns="" xmlns:thm15="http://schemas.microsoft.com/office/thememl/2012/main" name="Office Theme" id="{62F939B6-93AF-4DB8-9C6B-D6C7DFDC589F}" vid="{4A3C46E8-61CC-4603-A589-7422A47A8E4A}"/>
     </a:ext>
   </a:extLst>
 </a:theme>
@@ -30465,7 +30469,7 @@
 </file>
 
 <file path=customXml/itemProps1.xml><?xml version="1.0" encoding="utf-8"?>
-<ds:datastoreItem xmlns:ds="http://schemas.openxmlformats.org/officeDocument/2006/customXml" ds:itemID="{7B1CD4D8-E37A-954F-B6E1-6C7F30744134}">
+<ds:datastoreItem xmlns:ds="http://schemas.openxmlformats.org/officeDocument/2006/customXml" ds:itemID="{D9415123-9D18-2F40-A91D-C513D7F31D43}">
   <ds:schemaRefs>
     <ds:schemaRef ds:uri="http://schemas.openxmlformats.org/officeDocument/2006/bibliography"/>
   </ds:schemaRefs>

</xml_diff>